<commit_message>
new changes in file
</commit_message>
<xml_diff>
--- a/Java/Java_Programs/Java_Program_List.docx
+++ b/Java/Java_Programs/Java_Program_List.docx
@@ -1,6 +1,6 @@
 
 <file path=word/document.xml><?xml version="1.0" encoding="utf-8"?>
-<w:document xmlns:wpc="http://schemas.microsoft.com/office/word/2010/wordprocessingCanvas" xmlns:cx="http://schemas.microsoft.com/office/drawing/2014/chartex" xmlns:cx1="http://schemas.microsoft.com/office/drawing/2015/9/8/chartex" xmlns:cx2="http://schemas.microsoft.com/office/drawing/2015/10/21/chartex" xmlns:cx3="http://schemas.microsoft.com/office/drawing/2016/5/9/chartex" xmlns:cx4="http://schemas.microsoft.com/office/drawing/2016/5/10/chartex" xmlns:cx5="http://schemas.microsoft.com/office/drawing/2016/5/11/chartex" xmlns:cx6="http://schemas.microsoft.com/office/drawing/2016/5/12/chartex" xmlns:cx7="http://schemas.microsoft.com/office/drawing/2016/5/13/chartex" xmlns:cx8="http://schemas.microsoft.com/office/drawing/2016/5/14/chartex" xmlns:mc="http://schemas.openxmlformats.org/markup-compatibility/2006" xmlns:aink="http://schemas.microsoft.com/office/drawing/2016/ink" xmlns:am3d="http://schemas.microsoft.com/office/drawing/2017/model3d" xmlns:o="urn:schemas-microsoft-com:office:office" xmlns:r="http://schemas.openxmlformats.org/officeDocument/2006/relationships" xmlns:m="http://schemas.openxmlformats.org/officeDocument/2006/math" xmlns:v="urn:schemas-microsoft-com:vml" xmlns:wp14="http://schemas.microsoft.com/office/word/2010/wordprocessingDrawing" xmlns:wp="http://schemas.openxmlformats.org/drawingml/2006/wordprocessingDrawing" xmlns:w10="urn:schemas-microsoft-com:office:word" xmlns:w="http://schemas.openxmlformats.org/wordprocessingml/2006/main" xmlns:w14="http://schemas.microsoft.com/office/word/2010/wordml" xmlns:w15="http://schemas.microsoft.com/office/word/2012/wordml" xmlns:w16cex="http://schemas.microsoft.com/office/word/2018/wordml/cex" xmlns:w16cid="http://schemas.microsoft.com/office/word/2016/wordml/cid" xmlns:w16="http://schemas.microsoft.com/office/word/2018/wordml" xmlns:w16se="http://schemas.microsoft.com/office/word/2015/wordml/symex" xmlns:wpg="http://schemas.microsoft.com/office/word/2010/wordprocessingGroup" xmlns:wpi="http://schemas.microsoft.com/office/word/2010/wordprocessingInk" xmlns:wne="http://schemas.microsoft.com/office/word/2006/wordml" xmlns:wps="http://schemas.microsoft.com/office/word/2010/wordprocessingShape" mc:Ignorable="w14 w15 w16se w16cid w16 w16cex wp14">
+<w:document xmlns:wpc="http://schemas.microsoft.com/office/word/2010/wordprocessingCanvas" xmlns:cx="http://schemas.microsoft.com/office/drawing/2014/chartex" xmlns:cx1="http://schemas.microsoft.com/office/drawing/2015/9/8/chartex" xmlns:cx2="http://schemas.microsoft.com/office/drawing/2015/10/21/chartex" xmlns:cx3="http://schemas.microsoft.com/office/drawing/2016/5/9/chartex" xmlns:cx4="http://schemas.microsoft.com/office/drawing/2016/5/10/chartex" xmlns:cx5="http://schemas.microsoft.com/office/drawing/2016/5/11/chartex" xmlns:cx6="http://schemas.microsoft.com/office/drawing/2016/5/12/chartex" xmlns:cx7="http://schemas.microsoft.com/office/drawing/2016/5/13/chartex" xmlns:cx8="http://schemas.microsoft.com/office/drawing/2016/5/14/chartex" xmlns:mc="http://schemas.openxmlformats.org/markup-compatibility/2006" xmlns:aink="http://schemas.microsoft.com/office/drawing/2016/ink" xmlns:am3d="http://schemas.microsoft.com/office/drawing/2017/model3d" xmlns:o="urn:schemas-microsoft-com:office:office" xmlns:oel="http://schemas.microsoft.com/office/2019/extlst" xmlns:r="http://schemas.openxmlformats.org/officeDocument/2006/relationships" xmlns:m="http://schemas.openxmlformats.org/officeDocument/2006/math" xmlns:v="urn:schemas-microsoft-com:vml" xmlns:wp14="http://schemas.microsoft.com/office/word/2010/wordprocessingDrawing" xmlns:wp="http://schemas.openxmlformats.org/drawingml/2006/wordprocessingDrawing" xmlns:w10="urn:schemas-microsoft-com:office:word" xmlns:w="http://schemas.openxmlformats.org/wordprocessingml/2006/main" xmlns:w14="http://schemas.microsoft.com/office/word/2010/wordml" xmlns:w15="http://schemas.microsoft.com/office/word/2012/wordml" xmlns:w16cex="http://schemas.microsoft.com/office/word/2018/wordml/cex" xmlns:w16cid="http://schemas.microsoft.com/office/word/2016/wordml/cid" xmlns:w16="http://schemas.microsoft.com/office/word/2018/wordml" xmlns:w16sdtdh="http://schemas.microsoft.com/office/word/2020/wordml/sdtdatahash" xmlns:w16se="http://schemas.microsoft.com/office/word/2015/wordml/symex" xmlns:wpg="http://schemas.microsoft.com/office/word/2010/wordprocessingGroup" xmlns:wpi="http://schemas.microsoft.com/office/word/2010/wordprocessingInk" xmlns:wne="http://schemas.microsoft.com/office/word/2006/wordml" xmlns:wps="http://schemas.microsoft.com/office/word/2010/wordprocessingShape" mc:Ignorable="w14 w15 w16se w16cid w16 w16cex w16sdtdh wp14">
   <w:body>
     <w:tbl>
       <w:tblPr>
@@ -1515,6 +1515,165 @@
           <w:p>
             <w:r>
               <w:t>SpecificImageScreenshot.java</w:t>
+            </w:r>
+          </w:p>
+        </w:tc>
+      </w:tr>
+      <w:tr>
+        <w:tc>
+          <w:tcPr>
+            <w:tcW w:w="4675" w:type="dxa"/>
+          </w:tcPr>
+          <w:p>
+            <w:pPr>
+              <w:tabs>
+                <w:tab w:val="left" w:pos="3249"/>
+              </w:tabs>
+            </w:pPr>
+            <w:r>
+              <w:t xml:space="preserve">Reversing a number / finding number is </w:t>
+            </w:r>
+            <w:r>
+              <w:t xml:space="preserve">palindrome </w:t>
+            </w:r>
+            <w:r>
+              <w:t xml:space="preserve">or not </w:t>
+            </w:r>
+          </w:p>
+        </w:tc>
+        <w:tc>
+          <w:tcPr>
+            <w:tcW w:w="4675" w:type="dxa"/>
+          </w:tcPr>
+          <w:p>
+            <w:r>
+              <w:t>PalindromeNumber</w:t>
+            </w:r>
+            <w:r>
+              <w:t>.java</w:t>
+            </w:r>
+          </w:p>
+        </w:tc>
+      </w:tr>
+      <w:tr>
+        <w:tc>
+          <w:tcPr>
+            <w:tcW w:w="4675" w:type="dxa"/>
+          </w:tcPr>
+          <w:p>
+            <w:pPr>
+              <w:tabs>
+                <w:tab w:val="left" w:pos="3249"/>
+              </w:tabs>
+            </w:pPr>
+            <w:r>
+              <w:t>Reversing a String using StringBuffer</w:t>
+            </w:r>
+          </w:p>
+        </w:tc>
+        <w:tc>
+          <w:tcPr>
+            <w:tcW w:w="4675" w:type="dxa"/>
+          </w:tcPr>
+          <w:p>
+            <w:r>
+              <w:t>ReverseString1.java</w:t>
+            </w:r>
+          </w:p>
+        </w:tc>
+      </w:tr>
+      <w:tr>
+        <w:tc>
+          <w:tcPr>
+            <w:tcW w:w="4675" w:type="dxa"/>
+          </w:tcPr>
+          <w:p>
+            <w:pPr>
+              <w:tabs>
+                <w:tab w:val="left" w:pos="3249"/>
+              </w:tabs>
+            </w:pPr>
+            <w:r>
+              <w:t xml:space="preserve">Reversing String </w:t>
+            </w:r>
+            <w:r>
+              <w:t>without using reverse function</w:t>
+            </w:r>
+          </w:p>
+        </w:tc>
+        <w:tc>
+          <w:tcPr>
+            <w:tcW w:w="4675" w:type="dxa"/>
+          </w:tcPr>
+          <w:p>
+            <w:r>
+              <w:t>ReverseString</w:t>
+            </w:r>
+            <w:r>
+              <w:t>2</w:t>
+            </w:r>
+            <w:r>
+              <w:t>.java</w:t>
+            </w:r>
+          </w:p>
+        </w:tc>
+      </w:tr>
+      <w:tr>
+        <w:tc>
+          <w:tcPr>
+            <w:tcW w:w="4675" w:type="dxa"/>
+          </w:tcPr>
+          <w:p>
+            <w:pPr>
+              <w:tabs>
+                <w:tab w:val="left" w:pos="3249"/>
+              </w:tabs>
+            </w:pPr>
+            <w:r>
+              <w:t>Finding the character occurrence in a string</w:t>
+            </w:r>
+          </w:p>
+        </w:tc>
+        <w:tc>
+          <w:tcPr>
+            <w:tcW w:w="4675" w:type="dxa"/>
+          </w:tcPr>
+          <w:p>
+            <w:r>
+              <w:t>CharacterOccurance.java</w:t>
+            </w:r>
+          </w:p>
+        </w:tc>
+      </w:tr>
+      <w:tr>
+        <w:tc>
+          <w:tcPr>
+            <w:tcW w:w="4675" w:type="dxa"/>
+          </w:tcPr>
+          <w:p>
+            <w:pPr>
+              <w:tabs>
+                <w:tab w:val="left" w:pos="3249"/>
+              </w:tabs>
+            </w:pPr>
+            <w:r>
+              <w:t>Sorting the String</w:t>
+            </w:r>
+            <w:r>
+              <w:t xml:space="preserve"> in descending order</w:t>
+            </w:r>
+            <w:r>
+              <w:t xml:space="preserve"> by removing the digits</w:t>
+            </w:r>
+          </w:p>
+        </w:tc>
+        <w:tc>
+          <w:tcPr>
+            <w:tcW w:w="4675" w:type="dxa"/>
+          </w:tcPr>
+          <w:p>
+            <w:r>
+              <w:t>SortString1.java</w:t>
             </w:r>
           </w:p>
         </w:tc>
@@ -1532,7 +1691,7 @@
 </file>
 
 <file path=word/styles.xml><?xml version="1.0" encoding="utf-8"?>
-<w:styles xmlns:mc="http://schemas.openxmlformats.org/markup-compatibility/2006" xmlns:r="http://schemas.openxmlformats.org/officeDocument/2006/relationships" xmlns:w="http://schemas.openxmlformats.org/wordprocessingml/2006/main" xmlns:w14="http://schemas.microsoft.com/office/word/2010/wordml" xmlns:w15="http://schemas.microsoft.com/office/word/2012/wordml" xmlns:w16cex="http://schemas.microsoft.com/office/word/2018/wordml/cex" xmlns:w16cid="http://schemas.microsoft.com/office/word/2016/wordml/cid" xmlns:w16="http://schemas.microsoft.com/office/word/2018/wordml" xmlns:w16se="http://schemas.microsoft.com/office/word/2015/wordml/symex" mc:Ignorable="w14 w15 w16se w16cid w16 w16cex">
+<w:styles xmlns:mc="http://schemas.openxmlformats.org/markup-compatibility/2006" xmlns:r="http://schemas.openxmlformats.org/officeDocument/2006/relationships" xmlns:w="http://schemas.openxmlformats.org/wordprocessingml/2006/main" xmlns:w14="http://schemas.microsoft.com/office/word/2010/wordml" xmlns:w15="http://schemas.microsoft.com/office/word/2012/wordml" xmlns:w16cex="http://schemas.microsoft.com/office/word/2018/wordml/cex" xmlns:w16cid="http://schemas.microsoft.com/office/word/2016/wordml/cid" xmlns:w16="http://schemas.microsoft.com/office/word/2018/wordml" xmlns:w16sdtdh="http://schemas.microsoft.com/office/word/2020/wordml/sdtdatahash" xmlns:w16se="http://schemas.microsoft.com/office/word/2015/wordml/symex" mc:Ignorable="w14 w15 w16se w16cid w16 w16cex w16sdtdh">
   <w:docDefaults>
     <w:rPrDefault>
       <w:rPr>

</xml_diff>